<commit_message>
Added more details and updated career summary
</commit_message>
<xml_diff>
--- a/Kyle Kaminski's Resume.docx
+++ b/Kyle Kaminski's Resume.docx
@@ -9,15 +9,15 @@
         <w:jc w:val="center"/>
         <w:rPr>
           <w:b/>
-          <w:sz w:val="21"/>
-          <w:szCs w:val="21"/>
-        </w:rPr>
-      </w:pPr>
-      <w:r>
-        <w:rPr>
-          <w:b/>
-          <w:sz w:val="21"/>
-          <w:szCs w:val="21"/>
+          <w:sz w:val="20"/>
+          <w:szCs w:val="20"/>
+        </w:rPr>
+      </w:pPr>
+      <w:r>
+        <w:rPr>
+          <w:b/>
+          <w:sz w:val="20"/>
+          <w:szCs w:val="20"/>
         </w:rPr>
         <w:t>KYLE KAMINSKI</w:t>
       </w:r>
@@ -28,35 +28,35 @@
         <w:contextualSpacing/>
         <w:jc w:val="center"/>
         <w:rPr>
-          <w:sz w:val="21"/>
-          <w:szCs w:val="21"/>
-        </w:rPr>
-      </w:pPr>
-      <w:r>
-        <w:rPr>
-          <w:sz w:val="21"/>
-          <w:szCs w:val="21"/>
+          <w:sz w:val="20"/>
+          <w:szCs w:val="20"/>
+        </w:rPr>
+      </w:pPr>
+      <w:r>
+        <w:rPr>
+          <w:sz w:val="20"/>
+          <w:szCs w:val="20"/>
         </w:rPr>
         <w:t>17 Manitoba Way</w:t>
       </w:r>
       <w:r>
         <w:rPr>
-          <w:sz w:val="21"/>
-          <w:szCs w:val="21"/>
+          <w:sz w:val="20"/>
+          <w:szCs w:val="20"/>
         </w:rPr>
         <w:t>, Marlboro</w:t>
       </w:r>
       <w:r>
         <w:rPr>
-          <w:sz w:val="21"/>
-          <w:szCs w:val="21"/>
+          <w:sz w:val="20"/>
+          <w:szCs w:val="20"/>
         </w:rPr>
         <w:t xml:space="preserve">, New Jersey, </w:t>
       </w:r>
       <w:r>
         <w:rPr>
-          <w:sz w:val="21"/>
-          <w:szCs w:val="21"/>
+          <w:sz w:val="20"/>
+          <w:szCs w:val="20"/>
         </w:rPr>
         <w:t>07746</w:t>
       </w:r>
@@ -67,28 +67,28 @@
         <w:contextualSpacing/>
         <w:jc w:val="center"/>
         <w:rPr>
-          <w:sz w:val="21"/>
-          <w:szCs w:val="21"/>
-        </w:rPr>
-      </w:pPr>
-      <w:r>
-        <w:rPr>
-          <w:sz w:val="21"/>
-          <w:szCs w:val="21"/>
+          <w:sz w:val="20"/>
+          <w:szCs w:val="20"/>
+        </w:rPr>
+      </w:pPr>
+      <w:r>
+        <w:rPr>
+          <w:sz w:val="20"/>
+          <w:szCs w:val="20"/>
         </w:rPr>
         <w:t>(908) 902-1712</w:t>
       </w:r>
       <w:r>
         <w:rPr>
-          <w:sz w:val="21"/>
-          <w:szCs w:val="21"/>
+          <w:sz w:val="20"/>
+          <w:szCs w:val="20"/>
         </w:rPr>
         <w:t xml:space="preserve"> | </w:t>
       </w:r>
       <w:r>
         <w:rPr>
-          <w:sz w:val="21"/>
-          <w:szCs w:val="21"/>
+          <w:sz w:val="20"/>
+          <w:szCs w:val="20"/>
         </w:rPr>
         <w:t>kylekaminski26@gmail.com</w:t>
       </w:r>
@@ -99,14 +99,14 @@
         <w:contextualSpacing/>
         <w:jc w:val="center"/>
         <w:rPr>
-          <w:sz w:val="21"/>
-          <w:szCs w:val="21"/>
-        </w:rPr>
-      </w:pPr>
-      <w:r>
-        <w:rPr>
-          <w:sz w:val="21"/>
-          <w:szCs w:val="21"/>
+          <w:sz w:val="20"/>
+          <w:szCs w:val="20"/>
+        </w:rPr>
+      </w:pPr>
+      <w:r>
+        <w:rPr>
+          <w:sz w:val="20"/>
+          <w:szCs w:val="20"/>
         </w:rPr>
         <w:t>https://www.linkedin.com/in/kylekaminski26/</w:t>
       </w:r>
@@ -117,14 +117,14 @@
         <w:contextualSpacing/>
         <w:jc w:val="center"/>
         <w:rPr>
-          <w:sz w:val="21"/>
-          <w:szCs w:val="21"/>
-        </w:rPr>
-      </w:pPr>
-      <w:r>
-        <w:rPr>
-          <w:sz w:val="21"/>
-          <w:szCs w:val="21"/>
+          <w:sz w:val="20"/>
+          <w:szCs w:val="20"/>
+        </w:rPr>
+      </w:pPr>
+      <w:r>
+        <w:rPr>
+          <w:sz w:val="20"/>
+          <w:szCs w:val="20"/>
         </w:rPr>
         <w:t>https://my.indeed.com/p/kylek-bw30ca8</w:t>
       </w:r>
@@ -135,14 +135,14 @@
         <w:contextualSpacing/>
         <w:jc w:val="center"/>
         <w:rPr>
-          <w:sz w:val="21"/>
-          <w:szCs w:val="21"/>
-        </w:rPr>
-      </w:pPr>
-      <w:r>
-        <w:rPr>
-          <w:sz w:val="21"/>
-          <w:szCs w:val="21"/>
+          <w:sz w:val="20"/>
+          <w:szCs w:val="20"/>
+        </w:rPr>
+      </w:pPr>
+      <w:r>
+        <w:rPr>
+          <w:sz w:val="20"/>
+          <w:szCs w:val="20"/>
         </w:rPr>
         <w:t>https://github.com/kylekaminski26?tab=repositories</w:t>
       </w:r>
@@ -151,8 +151,8 @@
       <w:pPr>
         <w:spacing w:after="0" w:line="240" w:lineRule="auto"/>
         <w:rPr>
-          <w:sz w:val="21"/>
-          <w:szCs w:val="21"/>
+          <w:sz w:val="20"/>
+          <w:szCs w:val="20"/>
         </w:rPr>
       </w:pPr>
     </w:p>
@@ -162,16 +162,16 @@
         <w:rPr>
           <w:b/>
           <w:bCs/>
-          <w:sz w:val="21"/>
-          <w:szCs w:val="21"/>
+          <w:sz w:val="20"/>
+          <w:szCs w:val="20"/>
         </w:rPr>
       </w:pPr>
       <w:r>
         <w:rPr>
           <w:b/>
           <w:bCs/>
-          <w:sz w:val="21"/>
-          <w:szCs w:val="21"/>
+          <w:sz w:val="20"/>
+          <w:szCs w:val="20"/>
         </w:rPr>
         <w:t>CAREER SUMMARY</w:t>
       </w:r>
@@ -188,70 +188,42 @@
         <w:rPr>
           <w:b/>
           <w:bCs/>
-          <w:sz w:val="21"/>
-          <w:szCs w:val="21"/>
-        </w:rPr>
-      </w:pPr>
-      <w:r>
-        <w:rPr>
-          <w:sz w:val="21"/>
-          <w:szCs w:val="21"/>
-        </w:rPr>
-        <w:t xml:space="preserve">Self-motivated and independent computer science student with </w:t>
-      </w:r>
-      <w:r>
-        <w:rPr>
-          <w:sz w:val="21"/>
-          <w:szCs w:val="21"/>
-        </w:rPr>
-        <w:t xml:space="preserve">an eagerness to </w:t>
-      </w:r>
-      <w:r>
-        <w:rPr>
-          <w:sz w:val="21"/>
-          <w:szCs w:val="21"/>
-        </w:rPr>
-        <w:t>succe</w:t>
-      </w:r>
-      <w:r>
-        <w:rPr>
-          <w:sz w:val="21"/>
-          <w:szCs w:val="21"/>
-        </w:rPr>
-        <w:t>ed</w:t>
-      </w:r>
-      <w:r>
-        <w:rPr>
-          <w:sz w:val="21"/>
-          <w:szCs w:val="21"/>
-        </w:rPr>
-        <w:t xml:space="preserve"> and </w:t>
-      </w:r>
-      <w:r>
-        <w:rPr>
-          <w:sz w:val="21"/>
-          <w:szCs w:val="21"/>
-        </w:rPr>
-        <w:t xml:space="preserve">over two </w:t>
-      </w:r>
-      <w:r>
-        <w:rPr>
-          <w:sz w:val="21"/>
-          <w:szCs w:val="21"/>
+          <w:sz w:val="20"/>
+          <w:szCs w:val="20"/>
+        </w:rPr>
+      </w:pPr>
+      <w:r>
+        <w:rPr>
+          <w:sz w:val="20"/>
+          <w:szCs w:val="20"/>
+        </w:rPr>
+        <w:t>O</w:t>
+      </w:r>
+      <w:r>
+        <w:rPr>
+          <w:sz w:val="20"/>
+          <w:szCs w:val="20"/>
+        </w:rPr>
+        <w:t xml:space="preserve">ver two </w:t>
+      </w:r>
+      <w:r>
+        <w:rPr>
+          <w:sz w:val="20"/>
+          <w:szCs w:val="20"/>
         </w:rPr>
         <w:t>internships</w:t>
       </w:r>
       <w:r>
         <w:rPr>
-          <w:sz w:val="21"/>
-          <w:szCs w:val="21"/>
+          <w:sz w:val="20"/>
+          <w:szCs w:val="20"/>
         </w:rPr>
         <w:t xml:space="preserve"> of experience in the insurance industry as a Business Analyst</w:t>
       </w:r>
       <w:r>
         <w:rPr>
-          <w:sz w:val="21"/>
-          <w:szCs w:val="21"/>
+          <w:sz w:val="20"/>
+          <w:szCs w:val="20"/>
         </w:rPr>
         <w:t>.</w:t>
       </w:r>
@@ -268,16 +240,23 @@
         <w:rPr>
           <w:b/>
           <w:bCs/>
-          <w:sz w:val="21"/>
-          <w:szCs w:val="21"/>
-        </w:rPr>
-      </w:pPr>
-      <w:r>
-        <w:rPr>
-          <w:sz w:val="21"/>
-          <w:szCs w:val="21"/>
-        </w:rPr>
-        <w:t>Proven experience in the use of Agile and Waterfall methodologies through many career and college projects.</w:t>
+          <w:sz w:val="20"/>
+          <w:szCs w:val="20"/>
+        </w:rPr>
+      </w:pPr>
+      <w:r>
+        <w:rPr>
+          <w:sz w:val="20"/>
+          <w:szCs w:val="20"/>
+        </w:rPr>
+        <w:t>Self-motivated and independent computer science student with an eagerness to succeed and</w:t>
+      </w:r>
+      <w:r>
+        <w:rPr>
+          <w:sz w:val="20"/>
+          <w:szCs w:val="20"/>
+        </w:rPr>
+        <w:t xml:space="preserve"> robust passion for computer software and hardware.</w:t>
       </w:r>
     </w:p>
     <w:p>
@@ -292,70 +271,94 @@
         <w:rPr>
           <w:b/>
           <w:bCs/>
-          <w:sz w:val="21"/>
-          <w:szCs w:val="21"/>
-        </w:rPr>
-      </w:pPr>
-      <w:r>
-        <w:rPr>
-          <w:sz w:val="21"/>
-          <w:szCs w:val="21"/>
+          <w:sz w:val="20"/>
+          <w:szCs w:val="20"/>
+        </w:rPr>
+      </w:pPr>
+      <w:r>
+        <w:rPr>
+          <w:sz w:val="20"/>
+          <w:szCs w:val="20"/>
+        </w:rPr>
+        <w:t>Proven experience in the use of Agile and Waterfall methodologies through many career and college projects.</w:t>
+      </w:r>
+    </w:p>
+    <w:p>
+      <w:pPr>
+        <w:pStyle w:val="ListParagraph"/>
+        <w:numPr>
+          <w:ilvl w:val="0"/>
+          <w:numId w:val="4"/>
+        </w:numPr>
+        <w:spacing w:after="0" w:line="240" w:lineRule="auto"/>
+        <w:ind w:left="360"/>
+        <w:rPr>
+          <w:b/>
+          <w:bCs/>
+          <w:sz w:val="20"/>
+          <w:szCs w:val="20"/>
+        </w:rPr>
+      </w:pPr>
+      <w:r>
+        <w:rPr>
+          <w:sz w:val="20"/>
+          <w:szCs w:val="20"/>
         </w:rPr>
         <w:t>Unsurpassable</w:t>
       </w:r>
       <w:r>
         <w:rPr>
-          <w:sz w:val="21"/>
-          <w:szCs w:val="21"/>
+          <w:sz w:val="20"/>
+          <w:szCs w:val="20"/>
         </w:rPr>
         <w:t xml:space="preserve"> time management skill</w:t>
       </w:r>
       <w:r>
         <w:rPr>
-          <w:sz w:val="21"/>
-          <w:szCs w:val="21"/>
+          <w:sz w:val="20"/>
+          <w:szCs w:val="20"/>
         </w:rPr>
         <w:t xml:space="preserve">s while balancing </w:t>
       </w:r>
       <w:r>
         <w:rPr>
-          <w:sz w:val="21"/>
-          <w:szCs w:val="21"/>
+          <w:sz w:val="20"/>
+          <w:szCs w:val="20"/>
         </w:rPr>
         <w:t xml:space="preserve">career </w:t>
       </w:r>
       <w:r>
         <w:rPr>
-          <w:sz w:val="21"/>
-          <w:szCs w:val="21"/>
+          <w:sz w:val="20"/>
+          <w:szCs w:val="20"/>
         </w:rPr>
         <w:t xml:space="preserve">work </w:t>
       </w:r>
       <w:r>
         <w:rPr>
-          <w:sz w:val="21"/>
-          <w:szCs w:val="21"/>
+          <w:sz w:val="20"/>
+          <w:szCs w:val="20"/>
         </w:rPr>
         <w:t xml:space="preserve">and </w:t>
       </w:r>
       <w:r>
         <w:rPr>
-          <w:sz w:val="21"/>
-          <w:szCs w:val="21"/>
+          <w:sz w:val="20"/>
+          <w:szCs w:val="20"/>
         </w:rPr>
         <w:t>schoolwork</w:t>
       </w:r>
       <w:r>
         <w:rPr>
-          <w:sz w:val="21"/>
-          <w:szCs w:val="21"/>
+          <w:sz w:val="20"/>
+          <w:szCs w:val="20"/>
         </w:rPr>
         <w:t xml:space="preserve"> </w:t>
       </w:r>
       <w:r>
         <w:rPr>
-          <w:sz w:val="21"/>
-          <w:szCs w:val="21"/>
+          <w:sz w:val="20"/>
+          <w:szCs w:val="20"/>
         </w:rPr>
         <w:t>in parallel.</w:t>
       </w:r>
@@ -364,8 +367,8 @@
       <w:pPr>
         <w:spacing w:after="0" w:line="240" w:lineRule="auto"/>
         <w:rPr>
-          <w:sz w:val="21"/>
-          <w:szCs w:val="21"/>
+          <w:sz w:val="20"/>
+          <w:szCs w:val="20"/>
         </w:rPr>
       </w:pPr>
     </w:p>
@@ -375,15 +378,15 @@
         <w:contextualSpacing/>
         <w:rPr>
           <w:b/>
-          <w:sz w:val="21"/>
-          <w:szCs w:val="21"/>
-        </w:rPr>
-      </w:pPr>
-      <w:r>
-        <w:rPr>
-          <w:b/>
-          <w:sz w:val="21"/>
-          <w:szCs w:val="21"/>
+          <w:sz w:val="20"/>
+          <w:szCs w:val="20"/>
+        </w:rPr>
+      </w:pPr>
+      <w:r>
+        <w:rPr>
+          <w:b/>
+          <w:sz w:val="20"/>
+          <w:szCs w:val="20"/>
         </w:rPr>
         <w:t>EDUCATION</w:t>
       </w:r>
@@ -395,96 +398,93 @@
         <w:rPr>
           <w:b/>
           <w:bCs/>
-          <w:sz w:val="21"/>
-          <w:szCs w:val="21"/>
-        </w:rPr>
-      </w:pPr>
-      <w:r>
-        <w:rPr>
-          <w:b/>
-          <w:sz w:val="21"/>
-          <w:szCs w:val="21"/>
+          <w:sz w:val="20"/>
+          <w:szCs w:val="20"/>
+        </w:rPr>
+      </w:pPr>
+      <w:r>
+        <w:rPr>
+          <w:b/>
+          <w:sz w:val="20"/>
+          <w:szCs w:val="20"/>
         </w:rPr>
         <w:t>3.</w:t>
       </w:r>
       <w:r>
         <w:rPr>
           <w:b/>
-          <w:sz w:val="21"/>
-          <w:szCs w:val="21"/>
+          <w:sz w:val="20"/>
+          <w:szCs w:val="20"/>
         </w:rPr>
         <w:t>1</w:t>
       </w:r>
       <w:r>
         <w:rPr>
           <w:b/>
-          <w:sz w:val="21"/>
-          <w:szCs w:val="21"/>
+          <w:sz w:val="20"/>
+          <w:szCs w:val="20"/>
         </w:rPr>
         <w:t xml:space="preserve"> G</w:t>
       </w:r>
       <w:r>
         <w:rPr>
           <w:b/>
-          <w:sz w:val="21"/>
-          <w:szCs w:val="21"/>
+          <w:sz w:val="20"/>
+          <w:szCs w:val="20"/>
         </w:rPr>
         <w:t>PA, Bachelor of Science in Computer Science</w:t>
       </w:r>
       <w:r>
         <w:rPr>
-          <w:sz w:val="21"/>
-          <w:szCs w:val="21"/>
+          <w:sz w:val="20"/>
+          <w:szCs w:val="20"/>
         </w:rPr>
         <w:tab/>
       </w:r>
       <w:r>
         <w:rPr>
-          <w:sz w:val="21"/>
-          <w:szCs w:val="21"/>
+          <w:sz w:val="20"/>
+          <w:szCs w:val="20"/>
         </w:rPr>
         <w:tab/>
       </w:r>
       <w:r>
         <w:rPr>
-          <w:sz w:val="21"/>
-          <w:szCs w:val="21"/>
+          <w:sz w:val="20"/>
+          <w:szCs w:val="20"/>
         </w:rPr>
         <w:tab/>
       </w:r>
       <w:r>
         <w:rPr>
-          <w:sz w:val="21"/>
-          <w:szCs w:val="21"/>
+          <w:sz w:val="20"/>
+          <w:szCs w:val="20"/>
         </w:rPr>
         <w:tab/>
       </w:r>
       <w:r>
         <w:rPr>
+          <w:sz w:val="20"/>
+          <w:szCs w:val="20"/>
+        </w:rPr>
+        <w:tab/>
+      </w:r>
+      <w:r>
+        <w:rPr>
+          <w:sz w:val="20"/>
+          <w:szCs w:val="20"/>
+        </w:rPr>
+        <w:tab/>
+        <w:t xml:space="preserve">     </w:t>
+      </w:r>
+      <w:r>
+        <w:rPr>
           <w:b/>
           <w:bCs/>
-          <w:sz w:val="21"/>
-          <w:szCs w:val="21"/>
-        </w:rPr>
-        <w:t xml:space="preserve">  </w:t>
-      </w:r>
-      <w:r>
-        <w:rPr>
-          <w:b/>
-          <w:bCs/>
-          <w:sz w:val="21"/>
-          <w:szCs w:val="21"/>
-        </w:rPr>
-        <w:t xml:space="preserve">           </w:t>
-      </w:r>
-      <w:r>
-        <w:rPr>
-          <w:b/>
-          <w:bCs/>
-          <w:sz w:val="21"/>
-          <w:szCs w:val="21"/>
-        </w:rPr>
-        <w:t xml:space="preserve"> Anticipated May 2020</w:t>
+          <w:sz w:val="20"/>
+          <w:szCs w:val="20"/>
+        </w:rPr>
+        <w:t>Anticipated May 2020</w:t>
       </w:r>
     </w:p>
     <w:p>
@@ -493,15 +493,15 @@
         <w:contextualSpacing/>
         <w:rPr>
           <w:iCs/>
-          <w:sz w:val="21"/>
-          <w:szCs w:val="21"/>
+          <w:sz w:val="20"/>
+          <w:szCs w:val="20"/>
         </w:rPr>
       </w:pPr>
       <w:r>
         <w:rPr>
           <w:iCs/>
-          <w:sz w:val="21"/>
-          <w:szCs w:val="21"/>
+          <w:sz w:val="20"/>
+          <w:szCs w:val="20"/>
         </w:rPr>
         <w:t>Rowan University, Glassboro, New Jersey</w:t>
       </w:r>
@@ -510,8 +510,8 @@
       <w:pPr>
         <w:spacing w:after="0" w:line="240" w:lineRule="auto"/>
         <w:rPr>
-          <w:sz w:val="21"/>
-          <w:szCs w:val="21"/>
+          <w:sz w:val="20"/>
+          <w:szCs w:val="20"/>
         </w:rPr>
       </w:pPr>
     </w:p>
@@ -521,15 +521,15 @@
         <w:contextualSpacing/>
         <w:rPr>
           <w:b/>
-          <w:sz w:val="21"/>
-          <w:szCs w:val="21"/>
-        </w:rPr>
-      </w:pPr>
-      <w:r>
-        <w:rPr>
-          <w:b/>
-          <w:sz w:val="21"/>
-          <w:szCs w:val="21"/>
+          <w:sz w:val="20"/>
+          <w:szCs w:val="20"/>
+        </w:rPr>
+      </w:pPr>
+      <w:r>
+        <w:rPr>
+          <w:b/>
+          <w:sz w:val="20"/>
+          <w:szCs w:val="20"/>
         </w:rPr>
         <w:t>TECHNICAL SKILLS</w:t>
       </w:r>
@@ -538,22 +538,22 @@
       <w:pPr>
         <w:spacing w:after="0" w:line="240" w:lineRule="auto"/>
         <w:rPr>
-          <w:sz w:val="21"/>
-          <w:szCs w:val="21"/>
-        </w:rPr>
-      </w:pPr>
-      <w:r>
-        <w:rPr>
-          <w:b/>
-          <w:sz w:val="21"/>
-          <w:szCs w:val="21"/>
+          <w:sz w:val="20"/>
+          <w:szCs w:val="20"/>
+        </w:rPr>
+      </w:pPr>
+      <w:r>
+        <w:rPr>
+          <w:b/>
+          <w:sz w:val="20"/>
+          <w:szCs w:val="20"/>
         </w:rPr>
         <w:t>Proficient Computer Languages:</w:t>
       </w:r>
       <w:r>
         <w:rPr>
-          <w:sz w:val="21"/>
-          <w:szCs w:val="21"/>
+          <w:sz w:val="20"/>
+          <w:szCs w:val="20"/>
         </w:rPr>
         <w:t xml:space="preserve"> Java, HTML5, CSS, Scheme</w:t>
       </w:r>
@@ -562,36 +562,36 @@
       <w:pPr>
         <w:spacing w:after="0" w:line="240" w:lineRule="auto"/>
         <w:rPr>
-          <w:sz w:val="21"/>
-          <w:szCs w:val="21"/>
-        </w:rPr>
-      </w:pPr>
-      <w:r>
-        <w:rPr>
-          <w:b/>
-          <w:sz w:val="21"/>
-          <w:szCs w:val="21"/>
+          <w:sz w:val="20"/>
+          <w:szCs w:val="20"/>
+        </w:rPr>
+      </w:pPr>
+      <w:r>
+        <w:rPr>
+          <w:b/>
+          <w:sz w:val="20"/>
+          <w:szCs w:val="20"/>
         </w:rPr>
         <w:t>Familiar Computer Languages:</w:t>
       </w:r>
       <w:r>
         <w:rPr>
-          <w:sz w:val="21"/>
-          <w:szCs w:val="21"/>
+          <w:sz w:val="20"/>
+          <w:szCs w:val="20"/>
         </w:rPr>
         <w:t xml:space="preserve"> Scala, </w:t>
       </w:r>
       <w:r>
         <w:rPr>
-          <w:sz w:val="21"/>
-          <w:szCs w:val="21"/>
+          <w:sz w:val="20"/>
+          <w:szCs w:val="20"/>
         </w:rPr>
         <w:t xml:space="preserve">Python, </w:t>
       </w:r>
       <w:r>
         <w:rPr>
-          <w:sz w:val="21"/>
-          <w:szCs w:val="21"/>
+          <w:sz w:val="20"/>
+          <w:szCs w:val="20"/>
         </w:rPr>
         <w:t>C, JavaScript</w:t>
       </w:r>
@@ -600,107 +600,149 @@
       <w:pPr>
         <w:spacing w:after="0" w:line="240" w:lineRule="auto"/>
         <w:rPr>
-          <w:sz w:val="21"/>
-          <w:szCs w:val="21"/>
-        </w:rPr>
-      </w:pPr>
-      <w:r>
-        <w:rPr>
-          <w:b/>
-          <w:sz w:val="21"/>
-          <w:szCs w:val="21"/>
+          <w:sz w:val="20"/>
+          <w:szCs w:val="20"/>
+        </w:rPr>
+      </w:pPr>
+      <w:r>
+        <w:rPr>
+          <w:b/>
+          <w:sz w:val="20"/>
+          <w:szCs w:val="20"/>
         </w:rPr>
         <w:t>Notable Operating Systems:</w:t>
       </w:r>
       <w:r>
         <w:rPr>
-          <w:sz w:val="21"/>
-          <w:szCs w:val="21"/>
+          <w:sz w:val="20"/>
+          <w:szCs w:val="20"/>
         </w:rPr>
         <w:t xml:space="preserve"> Windows, Unix</w:t>
       </w:r>
       <w:r>
         <w:rPr>
-          <w:sz w:val="21"/>
-          <w:szCs w:val="21"/>
-        </w:rPr>
-        <w:t>, Linux, Xinu</w:t>
+          <w:sz w:val="20"/>
+          <w:szCs w:val="20"/>
+        </w:rPr>
+        <w:t xml:space="preserve">, Linux, </w:t>
+      </w:r>
+      <w:r>
+        <w:rPr>
+          <w:sz w:val="20"/>
+          <w:szCs w:val="20"/>
+        </w:rPr>
+        <w:t xml:space="preserve">Ubuntu, </w:t>
+      </w:r>
+      <w:r>
+        <w:rPr>
+          <w:sz w:val="20"/>
+          <w:szCs w:val="20"/>
+        </w:rPr>
+        <w:t xml:space="preserve">Fedora, </w:t>
+      </w:r>
+      <w:r>
+        <w:rPr>
+          <w:sz w:val="20"/>
+          <w:szCs w:val="20"/>
+        </w:rPr>
+        <w:t>Xinu</w:t>
       </w:r>
     </w:p>
     <w:p>
       <w:pPr>
         <w:spacing w:after="0" w:line="240" w:lineRule="auto"/>
         <w:rPr>
-          <w:sz w:val="21"/>
-          <w:szCs w:val="21"/>
-        </w:rPr>
-      </w:pPr>
-      <w:r>
-        <w:rPr>
-          <w:b/>
-          <w:sz w:val="21"/>
-          <w:szCs w:val="21"/>
+          <w:sz w:val="20"/>
+          <w:szCs w:val="20"/>
+        </w:rPr>
+      </w:pPr>
+      <w:r>
+        <w:rPr>
+          <w:b/>
+          <w:sz w:val="20"/>
+          <w:szCs w:val="20"/>
         </w:rPr>
         <w:t>Competent Software/IDEs:</w:t>
       </w:r>
       <w:r>
         <w:rPr>
-          <w:sz w:val="21"/>
-          <w:szCs w:val="21"/>
+          <w:sz w:val="20"/>
+          <w:szCs w:val="20"/>
         </w:rPr>
         <w:t xml:space="preserve"> Eclipse, GitHub, </w:t>
       </w:r>
       <w:r>
         <w:rPr>
-          <w:sz w:val="21"/>
-          <w:szCs w:val="21"/>
+          <w:sz w:val="20"/>
+          <w:szCs w:val="20"/>
         </w:rPr>
         <w:t xml:space="preserve">GitHub Desktop, </w:t>
       </w:r>
       <w:r>
         <w:rPr>
-          <w:sz w:val="21"/>
-          <w:szCs w:val="21"/>
-        </w:rPr>
-        <w:t xml:space="preserve">Excel, </w:t>
-      </w:r>
-      <w:r>
-        <w:rPr>
-          <w:sz w:val="21"/>
-          <w:szCs w:val="21"/>
+          <w:sz w:val="20"/>
+          <w:szCs w:val="20"/>
+        </w:rPr>
+        <w:t>Microsoft Office</w:t>
+      </w:r>
+      <w:r>
+        <w:rPr>
+          <w:sz w:val="20"/>
+          <w:szCs w:val="20"/>
+        </w:rPr>
+        <w:t xml:space="preserve">, </w:t>
+      </w:r>
+      <w:r>
+        <w:rPr>
+          <w:sz w:val="20"/>
+          <w:szCs w:val="20"/>
         </w:rPr>
         <w:t xml:space="preserve">Unity, </w:t>
       </w:r>
       <w:r>
         <w:rPr>
-          <w:sz w:val="21"/>
-          <w:szCs w:val="21"/>
+          <w:sz w:val="20"/>
+          <w:szCs w:val="20"/>
         </w:rPr>
         <w:t xml:space="preserve">Visio, Trello, </w:t>
       </w:r>
       <w:r>
         <w:rPr>
-          <w:sz w:val="21"/>
-          <w:szCs w:val="21"/>
+          <w:sz w:val="20"/>
+          <w:szCs w:val="20"/>
         </w:rPr>
         <w:t>Jupyter</w:t>
+      </w:r>
+      <w:r>
+        <w:rPr>
+          <w:sz w:val="20"/>
+          <w:szCs w:val="20"/>
+        </w:rPr>
+        <w:t xml:space="preserve">, </w:t>
+      </w:r>
+      <w:r>
+        <w:rPr>
+          <w:sz w:val="20"/>
+          <w:szCs w:val="20"/>
+        </w:rPr>
+        <w:t>Amazon Web Services (</w:t>
+      </w:r>
+      <w:r>
+        <w:rPr>
+          <w:sz w:val="20"/>
+          <w:szCs w:val="20"/>
+        </w:rPr>
+        <w:t>AWS</w:t>
+      </w:r>
+      <w:r>
+        <w:rPr>
+          <w:sz w:val="20"/>
+          <w:szCs w:val="20"/>
+        </w:rPr>
+        <w:t>)</w:t>
       </w:r>
       <w:bookmarkStart w:id="0" w:name="_GoBack"/>
       <w:bookmarkEnd w:id="0"/>
-      <w:r>
-        <w:rPr>
-          <w:sz w:val="21"/>
-          <w:szCs w:val="21"/>
-        </w:rPr>
-        <w:t xml:space="preserve">, </w:t>
-      </w:r>
-      <w:r>
-        <w:rPr>
-          <w:sz w:val="21"/>
-          <w:szCs w:val="21"/>
-        </w:rPr>
-        <w:t>BlueJ</w:t>
-      </w:r>
     </w:p>
     <w:p>
       <w:pPr>
@@ -710,8 +752,8 @@
         <w:spacing w:before="240" w:after="0" w:line="240" w:lineRule="auto"/>
         <w:contextualSpacing/>
         <w:rPr>
-          <w:sz w:val="21"/>
-          <w:szCs w:val="21"/>
+          <w:sz w:val="20"/>
+          <w:szCs w:val="20"/>
         </w:rPr>
       </w:pPr>
     </w:p>
@@ -725,16 +767,16 @@
         <w:rPr>
           <w:b/>
           <w:bCs/>
-          <w:sz w:val="21"/>
-          <w:szCs w:val="21"/>
+          <w:sz w:val="20"/>
+          <w:szCs w:val="20"/>
         </w:rPr>
       </w:pPr>
       <w:r>
         <w:rPr>
           <w:b/>
           <w:bCs/>
-          <w:sz w:val="21"/>
-          <w:szCs w:val="21"/>
+          <w:sz w:val="20"/>
+          <w:szCs w:val="20"/>
         </w:rPr>
         <w:t xml:space="preserve">MAJOR </w:t>
       </w:r>
@@ -742,8 +784,8 @@
         <w:rPr>
           <w:b/>
           <w:bCs/>
-          <w:sz w:val="21"/>
-          <w:szCs w:val="21"/>
+          <w:sz w:val="20"/>
+          <w:szCs w:val="20"/>
         </w:rPr>
         <w:t xml:space="preserve">COLLEGE </w:t>
       </w:r>
@@ -751,8 +793,8 @@
         <w:rPr>
           <w:b/>
           <w:bCs/>
-          <w:sz w:val="21"/>
-          <w:szCs w:val="21"/>
+          <w:sz w:val="20"/>
+          <w:szCs w:val="20"/>
         </w:rPr>
         <w:t>PROJECTS</w:t>
       </w:r>
@@ -765,28 +807,28 @@
         <w:spacing w:before="240" w:after="0" w:line="240" w:lineRule="auto"/>
         <w:contextualSpacing/>
         <w:rPr>
-          <w:sz w:val="21"/>
-          <w:szCs w:val="21"/>
-        </w:rPr>
-      </w:pPr>
-      <w:r>
-        <w:rPr>
-          <w:sz w:val="21"/>
-          <w:szCs w:val="21"/>
+          <w:sz w:val="20"/>
+          <w:szCs w:val="20"/>
+        </w:rPr>
+      </w:pPr>
+      <w:r>
+        <w:rPr>
+          <w:sz w:val="20"/>
+          <w:szCs w:val="20"/>
         </w:rPr>
         <w:t>“Mild Goose Chase”, Video Game</w:t>
       </w:r>
       <w:r>
         <w:rPr>
-          <w:sz w:val="21"/>
-          <w:szCs w:val="21"/>
+          <w:sz w:val="20"/>
+          <w:szCs w:val="20"/>
         </w:rPr>
         <w:t>, Senior Project</w:t>
       </w:r>
       <w:r>
         <w:rPr>
-          <w:sz w:val="21"/>
-          <w:szCs w:val="21"/>
+          <w:sz w:val="20"/>
+          <w:szCs w:val="20"/>
         </w:rPr>
         <w:t xml:space="preserve"> – </w:t>
       </w:r>
@@ -794,8 +836,8 @@
         <w:rPr>
           <w:b/>
           <w:bCs/>
-          <w:sz w:val="21"/>
-          <w:szCs w:val="21"/>
+          <w:sz w:val="20"/>
+          <w:szCs w:val="20"/>
         </w:rPr>
         <w:t xml:space="preserve">Project Leader/Scrum </w:t>
       </w:r>
@@ -803,8 +845,8 @@
         <w:rPr>
           <w:b/>
           <w:bCs/>
-          <w:sz w:val="21"/>
-          <w:szCs w:val="21"/>
+          <w:sz w:val="20"/>
+          <w:szCs w:val="20"/>
         </w:rPr>
         <w:t>Master</w:t>
       </w:r>
@@ -812,8 +854,8 @@
         <w:rPr>
           <w:b/>
           <w:bCs/>
-          <w:sz w:val="21"/>
-          <w:szCs w:val="21"/>
+          <w:sz w:val="20"/>
+          <w:szCs w:val="20"/>
         </w:rPr>
         <w:t>/</w:t>
       </w:r>
@@ -821,8 +863,8 @@
         <w:rPr>
           <w:b/>
           <w:bCs/>
-          <w:sz w:val="21"/>
-          <w:szCs w:val="21"/>
+          <w:sz w:val="20"/>
+          <w:szCs w:val="20"/>
         </w:rPr>
         <w:t>Level</w:t>
       </w:r>
@@ -830,8 +872,8 @@
         <w:rPr>
           <w:b/>
           <w:bCs/>
-          <w:sz w:val="21"/>
-          <w:szCs w:val="21"/>
+          <w:sz w:val="20"/>
+          <w:szCs w:val="20"/>
         </w:rPr>
         <w:t xml:space="preserve"> </w:t>
       </w:r>
@@ -839,8 +881,8 @@
         <w:rPr>
           <w:b/>
           <w:bCs/>
-          <w:sz w:val="21"/>
-          <w:szCs w:val="21"/>
+          <w:sz w:val="20"/>
+          <w:szCs w:val="20"/>
         </w:rPr>
         <w:t>Developer</w:t>
       </w:r>
@@ -853,14 +895,14 @@
         <w:spacing w:before="240" w:after="0" w:line="240" w:lineRule="auto"/>
         <w:contextualSpacing/>
         <w:rPr>
-          <w:sz w:val="21"/>
-          <w:szCs w:val="21"/>
-        </w:rPr>
-      </w:pPr>
-      <w:r>
-        <w:rPr>
-          <w:sz w:val="21"/>
-          <w:szCs w:val="21"/>
+          <w:sz w:val="20"/>
+          <w:szCs w:val="20"/>
+        </w:rPr>
+      </w:pPr>
+      <w:r>
+        <w:rPr>
+          <w:sz w:val="20"/>
+          <w:szCs w:val="20"/>
         </w:rPr>
         <w:t>Shopping Center System, Java Project, Data Structures and Algorithms –</w:t>
       </w:r>
@@ -868,15 +910,15 @@
         <w:rPr>
           <w:b/>
           <w:bCs/>
-          <w:sz w:val="21"/>
-          <w:szCs w:val="21"/>
+          <w:sz w:val="20"/>
+          <w:szCs w:val="20"/>
         </w:rPr>
         <w:t>Back End</w:t>
       </w:r>
       <w:r>
         <w:rPr>
-          <w:sz w:val="21"/>
-          <w:szCs w:val="21"/>
+          <w:sz w:val="20"/>
+          <w:szCs w:val="20"/>
         </w:rPr>
         <w:t xml:space="preserve"> </w:t>
       </w:r>
@@ -884,8 +926,8 @@
         <w:rPr>
           <w:b/>
           <w:bCs/>
-          <w:sz w:val="21"/>
-          <w:szCs w:val="21"/>
+          <w:sz w:val="20"/>
+          <w:szCs w:val="20"/>
         </w:rPr>
         <w:t>Developer</w:t>
       </w:r>
@@ -900,14 +942,14 @@
         <w:rPr>
           <w:b/>
           <w:bCs/>
-          <w:sz w:val="21"/>
-          <w:szCs w:val="21"/>
-        </w:rPr>
-      </w:pPr>
-      <w:r>
-        <w:rPr>
-          <w:sz w:val="21"/>
-          <w:szCs w:val="21"/>
+          <w:sz w:val="20"/>
+          <w:szCs w:val="20"/>
+        </w:rPr>
+      </w:pPr>
+      <w:r>
+        <w:rPr>
+          <w:sz w:val="20"/>
+          <w:szCs w:val="20"/>
         </w:rPr>
         <w:t xml:space="preserve">Cinema Booking System, Java Project, Object Oriented Programming – </w:t>
       </w:r>
@@ -915,15 +957,15 @@
         <w:rPr>
           <w:b/>
           <w:bCs/>
-          <w:sz w:val="21"/>
-          <w:szCs w:val="21"/>
+          <w:sz w:val="20"/>
+          <w:szCs w:val="20"/>
         </w:rPr>
         <w:t>Back End</w:t>
       </w:r>
       <w:r>
         <w:rPr>
-          <w:sz w:val="21"/>
-          <w:szCs w:val="21"/>
+          <w:sz w:val="20"/>
+          <w:szCs w:val="20"/>
         </w:rPr>
         <w:t xml:space="preserve"> </w:t>
       </w:r>
@@ -931,8 +973,8 @@
         <w:rPr>
           <w:b/>
           <w:bCs/>
-          <w:sz w:val="21"/>
-          <w:szCs w:val="21"/>
+          <w:sz w:val="20"/>
+          <w:szCs w:val="20"/>
         </w:rPr>
         <w:t>Developer</w:t>
       </w:r>
@@ -947,49 +989,49 @@
         <w:rPr>
           <w:b/>
           <w:bCs/>
-          <w:sz w:val="21"/>
-          <w:szCs w:val="21"/>
-        </w:rPr>
-      </w:pPr>
-      <w:r>
-        <w:rPr>
-          <w:sz w:val="21"/>
-          <w:szCs w:val="21"/>
+          <w:sz w:val="20"/>
+          <w:szCs w:val="20"/>
+        </w:rPr>
+      </w:pPr>
+      <w:r>
+        <w:rPr>
+          <w:sz w:val="20"/>
+          <w:szCs w:val="20"/>
         </w:rPr>
         <w:t>Desktop Schedul</w:t>
       </w:r>
       <w:r>
         <w:rPr>
-          <w:sz w:val="21"/>
-          <w:szCs w:val="21"/>
+          <w:sz w:val="20"/>
+          <w:szCs w:val="20"/>
         </w:rPr>
         <w:t>ing System</w:t>
       </w:r>
       <w:r>
         <w:rPr>
-          <w:sz w:val="21"/>
-          <w:szCs w:val="21"/>
+          <w:sz w:val="20"/>
+          <w:szCs w:val="20"/>
         </w:rPr>
         <w:t xml:space="preserve">, </w:t>
       </w:r>
       <w:r>
         <w:rPr>
-          <w:sz w:val="21"/>
-          <w:szCs w:val="21"/>
+          <w:sz w:val="20"/>
+          <w:szCs w:val="20"/>
         </w:rPr>
         <w:t>Software</w:t>
       </w:r>
       <w:r>
         <w:rPr>
-          <w:sz w:val="21"/>
-          <w:szCs w:val="21"/>
+          <w:sz w:val="20"/>
+          <w:szCs w:val="20"/>
         </w:rPr>
         <w:t>, Software Engineering</w:t>
       </w:r>
       <w:r>
         <w:rPr>
-          <w:sz w:val="21"/>
-          <w:szCs w:val="21"/>
+          <w:sz w:val="20"/>
+          <w:szCs w:val="20"/>
         </w:rPr>
         <w:t xml:space="preserve"> – </w:t>
       </w:r>
@@ -997,15 +1039,15 @@
         <w:rPr>
           <w:b/>
           <w:bCs/>
-          <w:sz w:val="21"/>
-          <w:szCs w:val="21"/>
+          <w:sz w:val="20"/>
+          <w:szCs w:val="20"/>
         </w:rPr>
         <w:t>Front End</w:t>
       </w:r>
       <w:r>
         <w:rPr>
-          <w:sz w:val="21"/>
-          <w:szCs w:val="21"/>
+          <w:sz w:val="20"/>
+          <w:szCs w:val="20"/>
         </w:rPr>
         <w:t xml:space="preserve"> </w:t>
       </w:r>
@@ -1013,8 +1055,8 @@
         <w:rPr>
           <w:b/>
           <w:bCs/>
-          <w:sz w:val="21"/>
-          <w:szCs w:val="21"/>
+          <w:sz w:val="20"/>
+          <w:szCs w:val="20"/>
         </w:rPr>
         <w:t>Developer</w:t>
       </w:r>
@@ -1027,56 +1069,56 @@
         <w:spacing w:before="240" w:after="0" w:line="240" w:lineRule="auto"/>
         <w:contextualSpacing/>
         <w:rPr>
-          <w:sz w:val="21"/>
-          <w:szCs w:val="21"/>
-        </w:rPr>
-      </w:pPr>
-      <w:r>
-        <w:rPr>
-          <w:sz w:val="21"/>
-          <w:szCs w:val="21"/>
+          <w:sz w:val="20"/>
+          <w:szCs w:val="20"/>
+        </w:rPr>
+      </w:pPr>
+      <w:r>
+        <w:rPr>
+          <w:sz w:val="20"/>
+          <w:szCs w:val="20"/>
         </w:rPr>
         <w:t>“My Collection”</w:t>
       </w:r>
       <w:r>
         <w:rPr>
-          <w:sz w:val="21"/>
-          <w:szCs w:val="21"/>
+          <w:sz w:val="20"/>
+          <w:szCs w:val="20"/>
         </w:rPr>
         <w:t xml:space="preserve">, </w:t>
       </w:r>
       <w:r>
         <w:rPr>
-          <w:sz w:val="21"/>
-          <w:szCs w:val="21"/>
+          <w:sz w:val="20"/>
+          <w:szCs w:val="20"/>
         </w:rPr>
         <w:t>HTML</w:t>
       </w:r>
       <w:r>
         <w:rPr>
-          <w:sz w:val="21"/>
-          <w:szCs w:val="21"/>
+          <w:sz w:val="20"/>
+          <w:szCs w:val="20"/>
         </w:rPr>
         <w:t>/CSS</w:t>
       </w:r>
       <w:r>
         <w:rPr>
-          <w:sz w:val="21"/>
-          <w:szCs w:val="21"/>
+          <w:sz w:val="20"/>
+          <w:szCs w:val="20"/>
         </w:rPr>
         <w:t xml:space="preserve"> </w:t>
       </w:r>
       <w:r>
         <w:rPr>
-          <w:sz w:val="21"/>
-          <w:szCs w:val="21"/>
+          <w:sz w:val="20"/>
+          <w:szCs w:val="20"/>
         </w:rPr>
         <w:t>Webpage, Web Literacy –</w:t>
       </w:r>
       <w:r>
         <w:rPr>
-          <w:sz w:val="21"/>
-          <w:szCs w:val="21"/>
+          <w:sz w:val="20"/>
+          <w:szCs w:val="20"/>
         </w:rPr>
         <w:t xml:space="preserve"> </w:t>
       </w:r>
@@ -1084,8 +1126,8 @@
         <w:rPr>
           <w:b/>
           <w:bCs/>
-          <w:sz w:val="21"/>
-          <w:szCs w:val="21"/>
+          <w:sz w:val="20"/>
+          <w:szCs w:val="20"/>
         </w:rPr>
         <w:t xml:space="preserve">Front End </w:t>
       </w:r>
@@ -1093,8 +1135,8 @@
         <w:rPr>
           <w:b/>
           <w:bCs/>
-          <w:sz w:val="21"/>
-          <w:szCs w:val="21"/>
+          <w:sz w:val="20"/>
+          <w:szCs w:val="20"/>
         </w:rPr>
         <w:t>Developer</w:t>
       </w:r>
@@ -1106,8 +1148,8 @@
         </w:tabs>
         <w:spacing w:after="0" w:line="240" w:lineRule="auto"/>
         <w:rPr>
-          <w:sz w:val="21"/>
-          <w:szCs w:val="21"/>
+          <w:sz w:val="20"/>
+          <w:szCs w:val="20"/>
         </w:rPr>
       </w:pPr>
     </w:p>
@@ -1117,31 +1159,31 @@
         <w:contextualSpacing/>
         <w:rPr>
           <w:b/>
-          <w:sz w:val="21"/>
-          <w:szCs w:val="21"/>
-        </w:rPr>
-      </w:pPr>
-      <w:r>
-        <w:rPr>
-          <w:b/>
-          <w:sz w:val="21"/>
-          <w:szCs w:val="21"/>
+          <w:sz w:val="20"/>
+          <w:szCs w:val="20"/>
+        </w:rPr>
+      </w:pPr>
+      <w:r>
+        <w:rPr>
+          <w:b/>
+          <w:sz w:val="20"/>
+          <w:szCs w:val="20"/>
         </w:rPr>
         <w:t xml:space="preserve">OTHER RELEVANT </w:t>
       </w:r>
       <w:r>
         <w:rPr>
           <w:b/>
-          <w:sz w:val="21"/>
-          <w:szCs w:val="21"/>
+          <w:sz w:val="20"/>
+          <w:szCs w:val="20"/>
         </w:rPr>
         <w:t xml:space="preserve">COLLEGE </w:t>
       </w:r>
       <w:r>
         <w:rPr>
           <w:b/>
-          <w:sz w:val="21"/>
-          <w:szCs w:val="21"/>
+          <w:sz w:val="20"/>
+          <w:szCs w:val="20"/>
         </w:rPr>
         <w:t>COURSES</w:t>
       </w:r>
@@ -1150,14 +1192,14 @@
       <w:pPr>
         <w:spacing w:after="0" w:line="240" w:lineRule="auto"/>
         <w:rPr>
-          <w:sz w:val="21"/>
-          <w:szCs w:val="21"/>
-        </w:rPr>
-      </w:pPr>
-      <w:r>
-        <w:rPr>
-          <w:sz w:val="21"/>
-          <w:szCs w:val="21"/>
+          <w:sz w:val="20"/>
+          <w:szCs w:val="20"/>
+        </w:rPr>
+      </w:pPr>
+      <w:r>
+        <w:rPr>
+          <w:sz w:val="20"/>
+          <w:szCs w:val="20"/>
         </w:rPr>
         <w:t>Cyber Security</w:t>
       </w:r>
@@ -1166,14 +1208,14 @@
       <w:pPr>
         <w:spacing w:after="0" w:line="240" w:lineRule="auto"/>
         <w:rPr>
-          <w:sz w:val="21"/>
-          <w:szCs w:val="21"/>
-        </w:rPr>
-      </w:pPr>
-      <w:r>
-        <w:rPr>
-          <w:sz w:val="21"/>
-          <w:szCs w:val="21"/>
+          <w:sz w:val="20"/>
+          <w:szCs w:val="20"/>
+        </w:rPr>
+      </w:pPr>
+      <w:r>
+        <w:rPr>
+          <w:sz w:val="20"/>
+          <w:szCs w:val="20"/>
         </w:rPr>
         <w:t>Design and Analysis of Algorithms</w:t>
       </w:r>
@@ -1182,14 +1224,14 @@
       <w:pPr>
         <w:spacing w:after="0" w:line="240" w:lineRule="auto"/>
         <w:rPr>
-          <w:sz w:val="21"/>
-          <w:szCs w:val="21"/>
-        </w:rPr>
-      </w:pPr>
-      <w:r>
-        <w:rPr>
-          <w:sz w:val="21"/>
-          <w:szCs w:val="21"/>
+          <w:sz w:val="20"/>
+          <w:szCs w:val="20"/>
+        </w:rPr>
+      </w:pPr>
+      <w:r>
+        <w:rPr>
+          <w:sz w:val="20"/>
+          <w:szCs w:val="20"/>
         </w:rPr>
         <w:t>Operating Systems</w:t>
       </w:r>
@@ -1198,14 +1240,14 @@
       <w:pPr>
         <w:spacing w:after="0" w:line="240" w:lineRule="auto"/>
         <w:rPr>
-          <w:sz w:val="21"/>
-          <w:szCs w:val="21"/>
-        </w:rPr>
-      </w:pPr>
-      <w:r>
-        <w:rPr>
-          <w:sz w:val="21"/>
-          <w:szCs w:val="21"/>
+          <w:sz w:val="20"/>
+          <w:szCs w:val="20"/>
+        </w:rPr>
+      </w:pPr>
+      <w:r>
+        <w:rPr>
+          <w:sz w:val="20"/>
+          <w:szCs w:val="20"/>
         </w:rPr>
         <w:t>Data Communication &amp; Networking</w:t>
       </w:r>
@@ -1214,14 +1256,14 @@
       <w:pPr>
         <w:spacing w:after="0" w:line="240" w:lineRule="auto"/>
         <w:rPr>
-          <w:sz w:val="21"/>
-          <w:szCs w:val="21"/>
-        </w:rPr>
-      </w:pPr>
-      <w:r>
-        <w:rPr>
-          <w:sz w:val="21"/>
-          <w:szCs w:val="21"/>
+          <w:sz w:val="20"/>
+          <w:szCs w:val="20"/>
+        </w:rPr>
+      </w:pPr>
+      <w:r>
+        <w:rPr>
+          <w:sz w:val="20"/>
+          <w:szCs w:val="20"/>
         </w:rPr>
         <w:t>Programming Languages</w:t>
       </w:r>
@@ -1234,8 +1276,8 @@
         <w:spacing w:before="240" w:after="0" w:line="240" w:lineRule="auto"/>
         <w:contextualSpacing/>
         <w:rPr>
-          <w:sz w:val="21"/>
-          <w:szCs w:val="21"/>
+          <w:sz w:val="20"/>
+          <w:szCs w:val="20"/>
         </w:rPr>
       </w:pPr>
     </w:p>
@@ -1245,15 +1287,15 @@
         <w:contextualSpacing/>
         <w:rPr>
           <w:b/>
-          <w:sz w:val="21"/>
-          <w:szCs w:val="21"/>
-        </w:rPr>
-      </w:pPr>
-      <w:r>
-        <w:rPr>
-          <w:b/>
-          <w:sz w:val="21"/>
-          <w:szCs w:val="21"/>
+          <w:sz w:val="20"/>
+          <w:szCs w:val="20"/>
+        </w:rPr>
+      </w:pPr>
+      <w:r>
+        <w:rPr>
+          <w:b/>
+          <w:sz w:val="20"/>
+          <w:szCs w:val="20"/>
         </w:rPr>
         <w:t>CAREER EXPERIENCE</w:t>
       </w:r>
@@ -1263,89 +1305,105 @@
         <w:spacing w:after="0" w:line="240" w:lineRule="auto"/>
         <w:contextualSpacing/>
         <w:rPr>
-          <w:sz w:val="21"/>
-          <w:szCs w:val="21"/>
-        </w:rPr>
-      </w:pPr>
-      <w:r>
-        <w:rPr>
-          <w:b/>
-          <w:sz w:val="21"/>
-          <w:szCs w:val="21"/>
+          <w:sz w:val="20"/>
+          <w:szCs w:val="20"/>
+        </w:rPr>
+      </w:pPr>
+      <w:r>
+        <w:rPr>
+          <w:b/>
+          <w:sz w:val="20"/>
+          <w:szCs w:val="20"/>
         </w:rPr>
         <w:t>Business Analyst I.T.</w:t>
       </w:r>
       <w:r>
         <w:rPr>
           <w:b/>
-          <w:sz w:val="21"/>
-          <w:szCs w:val="21"/>
+          <w:sz w:val="20"/>
+          <w:szCs w:val="20"/>
         </w:rPr>
         <w:t xml:space="preserve"> Part-Time Associate</w:t>
       </w:r>
       <w:r>
         <w:rPr>
           <w:b/>
-          <w:sz w:val="21"/>
-          <w:szCs w:val="21"/>
+          <w:sz w:val="20"/>
+          <w:szCs w:val="20"/>
         </w:rPr>
         <w:tab/>
       </w:r>
       <w:r>
         <w:rPr>
           <w:b/>
-          <w:sz w:val="21"/>
-          <w:szCs w:val="21"/>
+          <w:sz w:val="20"/>
+          <w:szCs w:val="20"/>
         </w:rPr>
         <w:tab/>
       </w:r>
       <w:r>
         <w:rPr>
           <w:b/>
-          <w:sz w:val="21"/>
-          <w:szCs w:val="21"/>
+          <w:sz w:val="20"/>
+          <w:szCs w:val="20"/>
         </w:rPr>
         <w:tab/>
       </w:r>
       <w:r>
         <w:rPr>
           <w:b/>
-          <w:sz w:val="21"/>
-          <w:szCs w:val="21"/>
+          <w:sz w:val="20"/>
+          <w:szCs w:val="20"/>
         </w:rPr>
         <w:tab/>
-        <w:t xml:space="preserve">          </w:t>
+      </w:r>
+      <w:r>
+        <w:rPr>
+          <w:b/>
+          <w:sz w:val="20"/>
+          <w:szCs w:val="20"/>
+        </w:rPr>
+        <w:tab/>
+      </w:r>
+      <w:r>
+        <w:rPr>
+          <w:b/>
+          <w:sz w:val="20"/>
+          <w:szCs w:val="20"/>
+        </w:rPr>
+        <w:tab/>
+        <w:t xml:space="preserve">  </w:t>
       </w:r>
       <w:r>
         <w:rPr>
           <w:b/>
           <w:bCs/>
-          <w:sz w:val="21"/>
-          <w:szCs w:val="21"/>
+          <w:sz w:val="20"/>
+          <w:szCs w:val="20"/>
         </w:rPr>
         <w:t>September</w:t>
       </w:r>
       <w:r>
         <w:rPr>
           <w:b/>
-          <w:sz w:val="21"/>
-          <w:szCs w:val="21"/>
+          <w:sz w:val="20"/>
+          <w:szCs w:val="20"/>
         </w:rPr>
         <w:t xml:space="preserve"> </w:t>
       </w:r>
       <w:r>
         <w:rPr>
           <w:b/>
-          <w:sz w:val="21"/>
-          <w:szCs w:val="21"/>
+          <w:sz w:val="20"/>
+          <w:szCs w:val="20"/>
         </w:rPr>
         <w:t xml:space="preserve">2019 </w:t>
       </w:r>
       <w:r>
         <w:rPr>
           <w:b/>
-          <w:sz w:val="21"/>
-          <w:szCs w:val="21"/>
+          <w:sz w:val="20"/>
+          <w:szCs w:val="20"/>
         </w:rPr>
         <w:t>– January 2020</w:t>
       </w:r>
@@ -1355,16 +1413,37 @@
         <w:spacing w:after="0" w:line="240" w:lineRule="auto"/>
         <w:contextualSpacing/>
         <w:rPr>
-          <w:sz w:val="21"/>
-          <w:szCs w:val="21"/>
-        </w:rPr>
-      </w:pPr>
-      <w:r>
-        <w:rPr>
-          <w:sz w:val="21"/>
-          <w:szCs w:val="21"/>
-        </w:rPr>
-        <w:t>NJM Insurance Group, West Trenton, New Jersey</w:t>
+          <w:sz w:val="20"/>
+          <w:szCs w:val="20"/>
+        </w:rPr>
+      </w:pPr>
+      <w:r>
+        <w:rPr>
+          <w:sz w:val="20"/>
+          <w:szCs w:val="20"/>
+        </w:rPr>
+        <w:t xml:space="preserve">NJM Insurance Group, </w:t>
+      </w:r>
+      <w:r>
+        <w:rPr>
+          <w:sz w:val="20"/>
+          <w:szCs w:val="20"/>
+        </w:rPr>
+        <w:t xml:space="preserve">301 Sullivan Way, </w:t>
+      </w:r>
+      <w:r>
+        <w:rPr>
+          <w:sz w:val="20"/>
+          <w:szCs w:val="20"/>
+        </w:rPr>
+        <w:t>West Trenton, New Jersey</w:t>
+      </w:r>
+      <w:r>
+        <w:rPr>
+          <w:sz w:val="20"/>
+          <w:szCs w:val="20"/>
+        </w:rPr>
+        <w:t xml:space="preserve"> 08628</w:t>
       </w:r>
     </w:p>
     <w:p>
@@ -1377,112 +1456,112 @@
         <w:spacing w:after="0" w:line="240" w:lineRule="auto"/>
         <w:ind w:left="360"/>
         <w:rPr>
-          <w:sz w:val="21"/>
-          <w:szCs w:val="21"/>
-        </w:rPr>
-      </w:pPr>
-      <w:r>
-        <w:rPr>
-          <w:sz w:val="21"/>
-          <w:szCs w:val="21"/>
+          <w:sz w:val="20"/>
+          <w:szCs w:val="20"/>
+        </w:rPr>
+      </w:pPr>
+      <w:r>
+        <w:rPr>
+          <w:sz w:val="20"/>
+          <w:szCs w:val="20"/>
         </w:rPr>
         <w:t>Offered to work under multiple company projects simultaneously</w:t>
       </w:r>
       <w:r>
         <w:rPr>
-          <w:sz w:val="21"/>
-          <w:szCs w:val="21"/>
+          <w:sz w:val="20"/>
+          <w:szCs w:val="20"/>
         </w:rPr>
         <w:t xml:space="preserve"> while in school</w:t>
       </w:r>
       <w:r>
         <w:rPr>
-          <w:sz w:val="21"/>
-          <w:szCs w:val="21"/>
+          <w:sz w:val="20"/>
+          <w:szCs w:val="20"/>
         </w:rPr>
         <w:t xml:space="preserve"> </w:t>
       </w:r>
       <w:r>
         <w:rPr>
-          <w:sz w:val="21"/>
-          <w:szCs w:val="21"/>
+          <w:sz w:val="20"/>
+          <w:szCs w:val="20"/>
         </w:rPr>
         <w:t xml:space="preserve">and </w:t>
       </w:r>
       <w:r>
         <w:rPr>
-          <w:sz w:val="21"/>
-          <w:szCs w:val="21"/>
+          <w:sz w:val="20"/>
+          <w:szCs w:val="20"/>
         </w:rPr>
         <w:t xml:space="preserve">helped </w:t>
       </w:r>
       <w:r>
         <w:rPr>
-          <w:sz w:val="21"/>
-          <w:szCs w:val="21"/>
+          <w:sz w:val="20"/>
+          <w:szCs w:val="20"/>
         </w:rPr>
         <w:t>maintain</w:t>
       </w:r>
       <w:r>
         <w:rPr>
-          <w:sz w:val="21"/>
-          <w:szCs w:val="21"/>
+          <w:sz w:val="20"/>
+          <w:szCs w:val="20"/>
         </w:rPr>
         <w:t xml:space="preserve"> t</w:t>
       </w:r>
       <w:r>
         <w:rPr>
-          <w:sz w:val="21"/>
-          <w:szCs w:val="21"/>
+          <w:sz w:val="20"/>
+          <w:szCs w:val="20"/>
         </w:rPr>
         <w:t xml:space="preserve">he company’s push to expand all current lines of business into </w:t>
       </w:r>
       <w:r>
         <w:rPr>
-          <w:sz w:val="21"/>
-          <w:szCs w:val="21"/>
+          <w:sz w:val="20"/>
+          <w:szCs w:val="20"/>
         </w:rPr>
         <w:t xml:space="preserve">multiple </w:t>
       </w:r>
       <w:r>
         <w:rPr>
-          <w:sz w:val="21"/>
-          <w:szCs w:val="21"/>
+          <w:sz w:val="20"/>
+          <w:szCs w:val="20"/>
         </w:rPr>
         <w:t xml:space="preserve">U.S. </w:t>
       </w:r>
       <w:r>
         <w:rPr>
-          <w:sz w:val="21"/>
-          <w:szCs w:val="21"/>
+          <w:sz w:val="20"/>
+          <w:szCs w:val="20"/>
         </w:rPr>
         <w:t>S</w:t>
       </w:r>
       <w:r>
         <w:rPr>
-          <w:sz w:val="21"/>
-          <w:szCs w:val="21"/>
+          <w:sz w:val="20"/>
+          <w:szCs w:val="20"/>
         </w:rPr>
         <w:t>tates</w:t>
       </w:r>
       <w:r>
         <w:rPr>
-          <w:sz w:val="21"/>
-          <w:szCs w:val="21"/>
+          <w:sz w:val="20"/>
+          <w:szCs w:val="20"/>
         </w:rPr>
         <w:t xml:space="preserve"> within the </w:t>
       </w:r>
       <w:r>
         <w:rPr>
-          <w:sz w:val="21"/>
-          <w:szCs w:val="21"/>
+          <w:sz w:val="20"/>
+          <w:szCs w:val="20"/>
         </w:rPr>
         <w:t xml:space="preserve">next </w:t>
       </w:r>
       <w:r>
         <w:rPr>
-          <w:sz w:val="21"/>
-          <w:szCs w:val="21"/>
+          <w:sz w:val="20"/>
+          <w:szCs w:val="20"/>
         </w:rPr>
         <w:t>few years.</w:t>
       </w:r>
@@ -1497,49 +1576,49 @@
         <w:spacing w:after="0" w:line="240" w:lineRule="auto"/>
         <w:ind w:left="360"/>
         <w:rPr>
-          <w:sz w:val="21"/>
-          <w:szCs w:val="21"/>
-        </w:rPr>
-      </w:pPr>
-      <w:r>
-        <w:rPr>
-          <w:sz w:val="21"/>
-          <w:szCs w:val="21"/>
+          <w:sz w:val="20"/>
+          <w:szCs w:val="20"/>
+        </w:rPr>
+      </w:pPr>
+      <w:r>
+        <w:rPr>
+          <w:sz w:val="20"/>
+          <w:szCs w:val="20"/>
         </w:rPr>
         <w:t xml:space="preserve">Worked as part of a team </w:t>
       </w:r>
       <w:r>
         <w:rPr>
-          <w:sz w:val="21"/>
-          <w:szCs w:val="21"/>
+          <w:sz w:val="20"/>
+          <w:szCs w:val="20"/>
         </w:rPr>
         <w:t xml:space="preserve">to broaden </w:t>
       </w:r>
       <w:r>
         <w:rPr>
-          <w:sz w:val="21"/>
-          <w:szCs w:val="21"/>
+          <w:sz w:val="20"/>
+          <w:szCs w:val="20"/>
         </w:rPr>
         <w:t xml:space="preserve">dozens of </w:t>
       </w:r>
       <w:r>
         <w:rPr>
-          <w:sz w:val="21"/>
-          <w:szCs w:val="21"/>
+          <w:sz w:val="20"/>
+          <w:szCs w:val="20"/>
         </w:rPr>
         <w:t xml:space="preserve">legacy </w:t>
       </w:r>
       <w:r>
         <w:rPr>
-          <w:sz w:val="21"/>
-          <w:szCs w:val="21"/>
+          <w:sz w:val="20"/>
+          <w:szCs w:val="20"/>
         </w:rPr>
         <w:t xml:space="preserve">user stories </w:t>
       </w:r>
       <w:r>
         <w:rPr>
-          <w:sz w:val="21"/>
-          <w:szCs w:val="21"/>
+          <w:sz w:val="20"/>
+          <w:szCs w:val="20"/>
         </w:rPr>
         <w:t>for use in NJM’s state expansion process.</w:t>
       </w:r>
@@ -1554,84 +1633,84 @@
         <w:spacing w:after="0" w:line="240" w:lineRule="auto"/>
         <w:ind w:left="360"/>
         <w:rPr>
-          <w:sz w:val="21"/>
-          <w:szCs w:val="21"/>
-        </w:rPr>
-      </w:pPr>
-      <w:r>
-        <w:rPr>
-          <w:sz w:val="21"/>
-          <w:szCs w:val="21"/>
+          <w:sz w:val="20"/>
+          <w:szCs w:val="20"/>
+        </w:rPr>
+      </w:pPr>
+      <w:r>
+        <w:rPr>
+          <w:sz w:val="20"/>
+          <w:szCs w:val="20"/>
         </w:rPr>
         <w:t xml:space="preserve">Organized hundreds of </w:t>
       </w:r>
       <w:r>
         <w:rPr>
-          <w:sz w:val="21"/>
-          <w:szCs w:val="21"/>
+          <w:sz w:val="20"/>
+          <w:szCs w:val="20"/>
         </w:rPr>
         <w:t xml:space="preserve">candidate </w:t>
       </w:r>
       <w:r>
         <w:rPr>
-          <w:sz w:val="21"/>
-          <w:szCs w:val="21"/>
+          <w:sz w:val="20"/>
+          <w:szCs w:val="20"/>
         </w:rPr>
         <w:t>resumes into a</w:t>
       </w:r>
       <w:r>
         <w:rPr>
-          <w:sz w:val="21"/>
-          <w:szCs w:val="21"/>
+          <w:sz w:val="20"/>
+          <w:szCs w:val="20"/>
         </w:rPr>
         <w:t xml:space="preserve">n Excel </w:t>
       </w:r>
       <w:r>
         <w:rPr>
-          <w:sz w:val="21"/>
-          <w:szCs w:val="21"/>
+          <w:sz w:val="20"/>
+          <w:szCs w:val="20"/>
         </w:rPr>
         <w:t xml:space="preserve">repository </w:t>
       </w:r>
       <w:r>
         <w:rPr>
-          <w:sz w:val="21"/>
-          <w:szCs w:val="21"/>
+          <w:sz w:val="20"/>
+          <w:szCs w:val="20"/>
         </w:rPr>
         <w:t xml:space="preserve">for </w:t>
       </w:r>
       <w:r>
         <w:rPr>
-          <w:sz w:val="21"/>
-          <w:szCs w:val="21"/>
+          <w:sz w:val="20"/>
+          <w:szCs w:val="20"/>
         </w:rPr>
         <w:t xml:space="preserve">ease of use </w:t>
       </w:r>
       <w:r>
         <w:rPr>
-          <w:sz w:val="21"/>
-          <w:szCs w:val="21"/>
+          <w:sz w:val="20"/>
+          <w:szCs w:val="20"/>
         </w:rPr>
         <w:t>of</w:t>
       </w:r>
       <w:r>
         <w:rPr>
-          <w:sz w:val="21"/>
-          <w:szCs w:val="21"/>
+          <w:sz w:val="20"/>
+          <w:szCs w:val="20"/>
         </w:rPr>
         <w:t xml:space="preserve"> </w:t>
       </w:r>
       <w:r>
         <w:rPr>
-          <w:sz w:val="21"/>
-          <w:szCs w:val="21"/>
+          <w:sz w:val="20"/>
+          <w:szCs w:val="20"/>
         </w:rPr>
         <w:t xml:space="preserve">the team’s </w:t>
       </w:r>
       <w:r>
         <w:rPr>
-          <w:sz w:val="21"/>
-          <w:szCs w:val="21"/>
+          <w:sz w:val="20"/>
+          <w:szCs w:val="20"/>
         </w:rPr>
         <w:t>hiring process.</w:t>
       </w:r>
@@ -1641,69 +1720,83 @@
         <w:spacing w:after="0" w:line="240" w:lineRule="auto"/>
         <w:contextualSpacing/>
         <w:rPr>
-          <w:sz w:val="21"/>
-          <w:szCs w:val="21"/>
-        </w:rPr>
-      </w:pPr>
-      <w:r>
-        <w:rPr>
-          <w:b/>
-          <w:sz w:val="21"/>
-          <w:szCs w:val="21"/>
+          <w:sz w:val="20"/>
+          <w:szCs w:val="20"/>
+        </w:rPr>
+      </w:pPr>
+      <w:r>
+        <w:rPr>
+          <w:b/>
+          <w:sz w:val="20"/>
+          <w:szCs w:val="20"/>
         </w:rPr>
         <w:t xml:space="preserve">Business Analyst I.T. </w:t>
       </w:r>
       <w:r>
         <w:rPr>
           <w:b/>
-          <w:sz w:val="21"/>
-          <w:szCs w:val="21"/>
+          <w:sz w:val="20"/>
+          <w:szCs w:val="20"/>
         </w:rPr>
         <w:t>Intern</w:t>
       </w:r>
       <w:r>
         <w:rPr>
-          <w:sz w:val="21"/>
-          <w:szCs w:val="21"/>
+          <w:sz w:val="20"/>
+          <w:szCs w:val="20"/>
         </w:rPr>
         <w:tab/>
       </w:r>
       <w:r>
         <w:rPr>
-          <w:sz w:val="21"/>
-          <w:szCs w:val="21"/>
+          <w:sz w:val="20"/>
+          <w:szCs w:val="20"/>
         </w:rPr>
         <w:tab/>
       </w:r>
       <w:r>
         <w:rPr>
-          <w:sz w:val="21"/>
-          <w:szCs w:val="21"/>
+          <w:sz w:val="20"/>
+          <w:szCs w:val="20"/>
         </w:rPr>
         <w:tab/>
       </w:r>
       <w:r>
         <w:rPr>
-          <w:sz w:val="21"/>
-          <w:szCs w:val="21"/>
+          <w:sz w:val="20"/>
+          <w:szCs w:val="20"/>
         </w:rPr>
         <w:tab/>
-        <w:t xml:space="preserve">     </w:t>
+        <w:t xml:space="preserve">   </w:t>
+      </w:r>
+      <w:r>
+        <w:rPr>
+          <w:sz w:val="20"/>
+          <w:szCs w:val="20"/>
+        </w:rPr>
+        <w:t xml:space="preserve">         </w:t>
+      </w:r>
+      <w:r>
+        <w:rPr>
+          <w:sz w:val="20"/>
+          <w:szCs w:val="20"/>
+        </w:rPr>
+        <w:t xml:space="preserve">  </w:t>
       </w:r>
       <w:r>
         <w:rPr>
           <w:b/>
           <w:bCs/>
-          <w:sz w:val="21"/>
-          <w:szCs w:val="21"/>
+          <w:sz w:val="20"/>
+          <w:szCs w:val="20"/>
         </w:rPr>
         <w:t>May</w:t>
       </w:r>
       <w:r>
         <w:rPr>
           <w:b/>
-          <w:sz w:val="21"/>
-          <w:szCs w:val="21"/>
+          <w:sz w:val="20"/>
+          <w:szCs w:val="20"/>
         </w:rPr>
         <w:t xml:space="preserve"> 2018</w:t>
       </w:r>
@@ -1711,8 +1804,8 @@
         <w:rPr>
           <w:b/>
           <w:bCs/>
-          <w:sz w:val="21"/>
-          <w:szCs w:val="21"/>
+          <w:sz w:val="20"/>
+          <w:szCs w:val="20"/>
         </w:rPr>
         <w:t xml:space="preserve"> – August 2018</w:t>
       </w:r>
@@ -1720,8 +1813,8 @@
         <w:rPr>
           <w:b/>
           <w:bCs/>
-          <w:sz w:val="21"/>
-          <w:szCs w:val="21"/>
+          <w:sz w:val="20"/>
+          <w:szCs w:val="20"/>
         </w:rPr>
         <w:t xml:space="preserve">, </w:t>
       </w:r>
@@ -1729,24 +1822,24 @@
         <w:rPr>
           <w:b/>
           <w:bCs/>
-          <w:sz w:val="21"/>
-          <w:szCs w:val="21"/>
+          <w:sz w:val="20"/>
+          <w:szCs w:val="20"/>
         </w:rPr>
         <w:t>May</w:t>
       </w:r>
       <w:r>
         <w:rPr>
           <w:b/>
-          <w:sz w:val="21"/>
-          <w:szCs w:val="21"/>
+          <w:sz w:val="20"/>
+          <w:szCs w:val="20"/>
         </w:rPr>
         <w:t xml:space="preserve"> 2019 – </w:t>
       </w:r>
       <w:r>
         <w:rPr>
           <w:b/>
-          <w:sz w:val="21"/>
-          <w:szCs w:val="21"/>
+          <w:sz w:val="20"/>
+          <w:szCs w:val="20"/>
         </w:rPr>
         <w:t>August 2019</w:t>
       </w:r>
@@ -1756,16 +1849,37 @@
         <w:spacing w:after="0" w:line="240" w:lineRule="auto"/>
         <w:contextualSpacing/>
         <w:rPr>
-          <w:sz w:val="21"/>
-          <w:szCs w:val="21"/>
-        </w:rPr>
-      </w:pPr>
-      <w:r>
-        <w:rPr>
-          <w:sz w:val="21"/>
-          <w:szCs w:val="21"/>
-        </w:rPr>
-        <w:t>NJM Insurance Group, West Trenton, New Jersey</w:t>
+          <w:sz w:val="20"/>
+          <w:szCs w:val="20"/>
+        </w:rPr>
+      </w:pPr>
+      <w:r>
+        <w:rPr>
+          <w:sz w:val="20"/>
+          <w:szCs w:val="20"/>
+        </w:rPr>
+        <w:t xml:space="preserve">NJM Insurance Group, </w:t>
+      </w:r>
+      <w:r>
+        <w:rPr>
+          <w:sz w:val="20"/>
+          <w:szCs w:val="20"/>
+        </w:rPr>
+        <w:t xml:space="preserve">301 Sullivan Way, </w:t>
+      </w:r>
+      <w:r>
+        <w:rPr>
+          <w:sz w:val="20"/>
+          <w:szCs w:val="20"/>
+        </w:rPr>
+        <w:t>West Trenton, New Jersey</w:t>
+      </w:r>
+      <w:r>
+        <w:rPr>
+          <w:sz w:val="20"/>
+          <w:szCs w:val="20"/>
+        </w:rPr>
+        <w:t xml:space="preserve"> 08628</w:t>
       </w:r>
     </w:p>
     <w:p>
@@ -1778,14 +1892,14 @@
         <w:spacing w:after="0" w:line="240" w:lineRule="auto"/>
         <w:ind w:left="360"/>
         <w:rPr>
-          <w:sz w:val="21"/>
-          <w:szCs w:val="21"/>
-        </w:rPr>
-      </w:pPr>
-      <w:r>
-        <w:rPr>
-          <w:sz w:val="21"/>
-          <w:szCs w:val="21"/>
+          <w:sz w:val="20"/>
+          <w:szCs w:val="20"/>
+        </w:rPr>
+      </w:pPr>
+      <w:r>
+        <w:rPr>
+          <w:sz w:val="20"/>
+          <w:szCs w:val="20"/>
         </w:rPr>
         <w:t>Created and finalized dozens of well documented and tested user stories during the pre-inception and inception stages of NJM’s Customer Self Service portal.</w:t>
       </w:r>
@@ -1800,28 +1914,28 @@
         <w:spacing w:after="0" w:line="240" w:lineRule="auto"/>
         <w:ind w:left="360"/>
         <w:rPr>
-          <w:sz w:val="21"/>
-          <w:szCs w:val="21"/>
-        </w:rPr>
-      </w:pPr>
-      <w:r>
-        <w:rPr>
-          <w:sz w:val="21"/>
-          <w:szCs w:val="21"/>
+          <w:sz w:val="20"/>
+          <w:szCs w:val="20"/>
+        </w:rPr>
+      </w:pPr>
+      <w:r>
+        <w:rPr>
+          <w:sz w:val="20"/>
+          <w:szCs w:val="20"/>
         </w:rPr>
         <w:t xml:space="preserve">Presented ideas and recommendations for improving customer satisfaction that would be noted by company management and executives and used as baselines for future </w:t>
       </w:r>
       <w:r>
         <w:rPr>
-          <w:sz w:val="21"/>
-          <w:szCs w:val="21"/>
+          <w:sz w:val="20"/>
+          <w:szCs w:val="20"/>
         </w:rPr>
         <w:t xml:space="preserve">company </w:t>
       </w:r>
       <w:r>
         <w:rPr>
-          <w:sz w:val="21"/>
-          <w:szCs w:val="21"/>
+          <w:sz w:val="20"/>
+          <w:szCs w:val="20"/>
         </w:rPr>
         <w:t>products.</w:t>
       </w:r>
@@ -1836,35 +1950,35 @@
         <w:spacing w:after="0" w:line="240" w:lineRule="auto"/>
         <w:ind w:left="360"/>
         <w:rPr>
-          <w:sz w:val="21"/>
-          <w:szCs w:val="21"/>
-        </w:rPr>
-      </w:pPr>
-      <w:r>
-        <w:rPr>
-          <w:sz w:val="21"/>
-          <w:szCs w:val="21"/>
+          <w:sz w:val="20"/>
+          <w:szCs w:val="20"/>
+        </w:rPr>
+      </w:pPr>
+      <w:r>
+        <w:rPr>
+          <w:sz w:val="20"/>
+          <w:szCs w:val="20"/>
         </w:rPr>
         <w:t>B</w:t>
       </w:r>
       <w:r>
         <w:rPr>
-          <w:sz w:val="21"/>
-          <w:szCs w:val="21"/>
+          <w:sz w:val="20"/>
+          <w:szCs w:val="20"/>
         </w:rPr>
         <w:t>eta test</w:t>
       </w:r>
       <w:r>
         <w:rPr>
-          <w:sz w:val="21"/>
-          <w:szCs w:val="21"/>
+          <w:sz w:val="20"/>
+          <w:szCs w:val="20"/>
         </w:rPr>
         <w:t>ed</w:t>
       </w:r>
       <w:r>
         <w:rPr>
-          <w:sz w:val="21"/>
-          <w:szCs w:val="21"/>
+          <w:sz w:val="20"/>
+          <w:szCs w:val="20"/>
         </w:rPr>
         <w:t xml:space="preserve"> and presented constructive feedback for NJM’s “safe driving” mobile application to assure quality of the final product.</w:t>
       </w:r>
@@ -1874,107 +1988,123 @@
         <w:spacing w:after="0" w:line="240" w:lineRule="auto"/>
         <w:contextualSpacing/>
         <w:rPr>
-          <w:sz w:val="21"/>
-          <w:szCs w:val="21"/>
-        </w:rPr>
-      </w:pPr>
-      <w:r>
-        <w:rPr>
-          <w:b/>
-          <w:sz w:val="21"/>
-          <w:szCs w:val="21"/>
+          <w:sz w:val="20"/>
+          <w:szCs w:val="20"/>
+        </w:rPr>
+      </w:pPr>
+      <w:r>
+        <w:rPr>
+          <w:b/>
+          <w:sz w:val="20"/>
+          <w:szCs w:val="20"/>
         </w:rPr>
         <w:t>Front End Associate</w:t>
       </w:r>
       <w:r>
         <w:rPr>
           <w:b/>
-          <w:sz w:val="21"/>
-          <w:szCs w:val="21"/>
+          <w:sz w:val="20"/>
+          <w:szCs w:val="20"/>
         </w:rPr>
         <w:tab/>
       </w:r>
       <w:r>
         <w:rPr>
-          <w:sz w:val="21"/>
-          <w:szCs w:val="21"/>
+          <w:sz w:val="20"/>
+          <w:szCs w:val="20"/>
         </w:rPr>
         <w:tab/>
       </w:r>
       <w:r>
         <w:rPr>
-          <w:sz w:val="21"/>
-          <w:szCs w:val="21"/>
+          <w:sz w:val="20"/>
+          <w:szCs w:val="20"/>
         </w:rPr>
         <w:tab/>
       </w:r>
       <w:r>
         <w:rPr>
-          <w:sz w:val="21"/>
-          <w:szCs w:val="21"/>
+          <w:sz w:val="20"/>
+          <w:szCs w:val="20"/>
         </w:rPr>
         <w:tab/>
       </w:r>
       <w:r>
         <w:rPr>
-          <w:sz w:val="21"/>
-          <w:szCs w:val="21"/>
+          <w:sz w:val="20"/>
+          <w:szCs w:val="20"/>
         </w:rPr>
         <w:tab/>
       </w:r>
       <w:r>
         <w:rPr>
-          <w:sz w:val="21"/>
-          <w:szCs w:val="21"/>
+          <w:sz w:val="20"/>
+          <w:szCs w:val="20"/>
         </w:rPr>
         <w:tab/>
       </w:r>
       <w:r>
         <w:rPr>
-          <w:sz w:val="21"/>
-          <w:szCs w:val="21"/>
+          <w:sz w:val="20"/>
+          <w:szCs w:val="20"/>
         </w:rPr>
         <w:tab/>
       </w:r>
       <w:r>
         <w:rPr>
           <w:b/>
-          <w:sz w:val="21"/>
-          <w:szCs w:val="21"/>
+          <w:sz w:val="20"/>
+          <w:szCs w:val="20"/>
         </w:rPr>
         <w:t xml:space="preserve">      </w:t>
       </w:r>
       <w:r>
         <w:rPr>
           <w:b/>
-          <w:sz w:val="21"/>
-          <w:szCs w:val="21"/>
+          <w:sz w:val="20"/>
+          <w:szCs w:val="20"/>
+        </w:rPr>
+        <w:t xml:space="preserve">    </w:t>
+      </w:r>
+      <w:r>
+        <w:rPr>
+          <w:b/>
+          <w:sz w:val="20"/>
+          <w:szCs w:val="20"/>
+        </w:rPr>
+        <w:t xml:space="preserve">      </w:t>
+      </w:r>
+      <w:r>
+        <w:rPr>
+          <w:b/>
+          <w:sz w:val="20"/>
+          <w:szCs w:val="20"/>
+        </w:rPr>
+        <w:t xml:space="preserve"> </w:t>
+      </w:r>
+      <w:r>
+        <w:rPr>
+          <w:b/>
+          <w:bCs/>
+          <w:sz w:val="20"/>
+          <w:szCs w:val="20"/>
+        </w:rPr>
+        <w:t xml:space="preserve">       </w:t>
+      </w:r>
+      <w:r>
+        <w:rPr>
+          <w:b/>
+          <w:bCs/>
+          <w:sz w:val="20"/>
+          <w:szCs w:val="20"/>
         </w:rPr>
         <w:t xml:space="preserve">     </w:t>
       </w:r>
       <w:r>
         <w:rPr>
           <w:b/>
-          <w:bCs/>
-          <w:sz w:val="21"/>
-          <w:szCs w:val="21"/>
-        </w:rPr>
-        <w:t xml:space="preserve">       </w:t>
-      </w:r>
-      <w:r>
-        <w:rPr>
-          <w:b/>
-          <w:bCs/>
-          <w:sz w:val="21"/>
-          <w:szCs w:val="21"/>
-        </w:rPr>
-        <w:t xml:space="preserve">     </w:t>
-      </w:r>
-      <w:r>
-        <w:rPr>
-          <w:b/>
-          <w:sz w:val="21"/>
-          <w:szCs w:val="21"/>
+          <w:sz w:val="20"/>
+          <w:szCs w:val="20"/>
         </w:rPr>
         <w:t>May 2015 – August 2017</w:t>
       </w:r>
@@ -1984,16 +2114,51 @@
         <w:spacing w:after="0" w:line="240" w:lineRule="auto"/>
         <w:contextualSpacing/>
         <w:rPr>
-          <w:sz w:val="21"/>
-          <w:szCs w:val="21"/>
-        </w:rPr>
-      </w:pPr>
-      <w:r>
-        <w:rPr>
-          <w:sz w:val="21"/>
-          <w:szCs w:val="21"/>
-        </w:rPr>
-        <w:t>Saker Shoprite, Marlboro, New Jersey</w:t>
+          <w:sz w:val="20"/>
+          <w:szCs w:val="20"/>
+        </w:rPr>
+      </w:pPr>
+      <w:r>
+        <w:rPr>
+          <w:sz w:val="20"/>
+          <w:szCs w:val="20"/>
+        </w:rPr>
+        <w:t xml:space="preserve">Saker Shoprite, </w:t>
+      </w:r>
+      <w:r>
+        <w:rPr>
+          <w:sz w:val="20"/>
+          <w:szCs w:val="20"/>
+        </w:rPr>
+        <w:t xml:space="preserve">280 U.S. 9, </w:t>
+      </w:r>
+      <w:r>
+        <w:rPr>
+          <w:sz w:val="20"/>
+          <w:szCs w:val="20"/>
+        </w:rPr>
+        <w:t>Marlboro</w:t>
+      </w:r>
+      <w:r>
+        <w:rPr>
+          <w:sz w:val="20"/>
+          <w:szCs w:val="20"/>
+        </w:rPr>
+        <w:t xml:space="preserve">, </w:t>
+      </w:r>
+      <w:r>
+        <w:rPr>
+          <w:sz w:val="20"/>
+          <w:szCs w:val="20"/>
+        </w:rPr>
+        <w:t>New Jersey</w:t>
+      </w:r>
+      <w:r>
+        <w:rPr>
+          <w:sz w:val="20"/>
+          <w:szCs w:val="20"/>
+        </w:rPr>
+        <w:t xml:space="preserve"> 07746</w:t>
       </w:r>
     </w:p>
     <w:p>
@@ -2009,84 +2174,84 @@
         <w:spacing w:after="0" w:line="240" w:lineRule="auto"/>
         <w:ind w:left="360"/>
         <w:rPr>
-          <w:sz w:val="21"/>
-          <w:szCs w:val="21"/>
-        </w:rPr>
-      </w:pPr>
-      <w:r>
-        <w:rPr>
-          <w:sz w:val="21"/>
-          <w:szCs w:val="21"/>
+          <w:sz w:val="20"/>
+          <w:szCs w:val="20"/>
+        </w:rPr>
+      </w:pPr>
+      <w:r>
+        <w:rPr>
+          <w:sz w:val="20"/>
+          <w:szCs w:val="20"/>
         </w:rPr>
         <w:t>Exceeded expectations of customers</w:t>
       </w:r>
       <w:r>
         <w:rPr>
-          <w:sz w:val="21"/>
-          <w:szCs w:val="21"/>
+          <w:sz w:val="20"/>
+          <w:szCs w:val="20"/>
         </w:rPr>
         <w:t>, coworkers,</w:t>
       </w:r>
       <w:r>
         <w:rPr>
-          <w:sz w:val="21"/>
-          <w:szCs w:val="21"/>
+          <w:sz w:val="20"/>
+          <w:szCs w:val="20"/>
         </w:rPr>
         <w:t xml:space="preserve"> and managers</w:t>
       </w:r>
       <w:r>
         <w:rPr>
-          <w:sz w:val="21"/>
-          <w:szCs w:val="21"/>
+          <w:sz w:val="20"/>
+          <w:szCs w:val="20"/>
         </w:rPr>
         <w:t>,</w:t>
       </w:r>
       <w:r>
         <w:rPr>
-          <w:sz w:val="21"/>
-          <w:szCs w:val="21"/>
+          <w:sz w:val="20"/>
+          <w:szCs w:val="20"/>
         </w:rPr>
         <w:t xml:space="preserve"> and</w:t>
       </w:r>
       <w:r>
         <w:rPr>
-          <w:sz w:val="21"/>
-          <w:szCs w:val="21"/>
+          <w:sz w:val="20"/>
+          <w:szCs w:val="20"/>
         </w:rPr>
         <w:t xml:space="preserve"> </w:t>
       </w:r>
       <w:r>
         <w:rPr>
-          <w:sz w:val="21"/>
-          <w:szCs w:val="21"/>
+          <w:sz w:val="20"/>
+          <w:szCs w:val="20"/>
         </w:rPr>
         <w:t>assist</w:t>
       </w:r>
       <w:r>
         <w:rPr>
-          <w:sz w:val="21"/>
-          <w:szCs w:val="21"/>
+          <w:sz w:val="20"/>
+          <w:szCs w:val="20"/>
         </w:rPr>
         <w:t>ed</w:t>
       </w:r>
       <w:r>
         <w:rPr>
-          <w:sz w:val="21"/>
-          <w:szCs w:val="21"/>
+          <w:sz w:val="20"/>
+          <w:szCs w:val="20"/>
         </w:rPr>
         <w:t xml:space="preserve"> the store</w:t>
       </w:r>
       <w:r>
         <w:rPr>
-          <w:sz w:val="21"/>
-          <w:szCs w:val="21"/>
+          <w:sz w:val="20"/>
+          <w:szCs w:val="20"/>
         </w:rPr>
         <w:t xml:space="preserve"> during renovations</w:t>
       </w:r>
       <w:r>
         <w:rPr>
-          <w:sz w:val="21"/>
-          <w:szCs w:val="21"/>
+          <w:sz w:val="20"/>
+          <w:szCs w:val="20"/>
         </w:rPr>
         <w:t>.</w:t>
       </w:r>
@@ -4771,7 +4936,7 @@
 </file>
 
 <file path=customXml/itemProps1.xml><?xml version="1.0" encoding="utf-8"?>
-<ds:datastoreItem xmlns:ds="http://schemas.openxmlformats.org/officeDocument/2006/customXml" ds:itemID="{6DD1D25C-FE00-4335-A093-29FC9ABB6895}">
+<ds:datastoreItem xmlns:ds="http://schemas.openxmlformats.org/officeDocument/2006/customXml" ds:itemID="{1CF6D183-BB11-4599-A8E5-C5621C3C55FD}">
   <ds:schemaRefs>
     <ds:schemaRef ds:uri="http://schemas.openxmlformats.org/officeDocument/2006/bibliography"/>
   </ds:schemaRefs>

</xml_diff>